<commit_message>
day 4 slides and unnecessary file deletion
</commit_message>
<xml_diff>
--- a/Week 3/Synchronous/blog_exerpts.docx
+++ b/Week 3/Synchronous/blog_exerpts.docx
@@ -6,14 +6,14 @@
       <w:pPr>
         <w:rPr>
           <w:rFonts w:ascii="Lato" w:eastAsia="Times New Roman" w:hAnsi="Lato" w:cs="Times New Roman"/>
-          <w:color w:val="656565"/>
+          <w:color w:val="FF0000"/>
           <w:shd w:val="clear" w:color="auto" w:fill="FFFFFF"/>
         </w:rPr>
       </w:pPr>
       <w:r>
         <w:rPr>
           <w:rFonts w:ascii="Lato" w:eastAsia="Times New Roman" w:hAnsi="Lato" w:cs="Times New Roman"/>
-          <w:color w:val="656565"/>
+          <w:color w:val="FF0000"/>
           <w:shd w:val="clear" w:color="auto" w:fill="FFFFFF"/>
         </w:rPr>
         <w:t xml:space="preserve">The problem (or one of them) is that it’s incredibly rare for scientists, including statisticians, to explicitly think about </w:t>
@@ -22,7 +22,7 @@
       <w:r>
         <w:rPr>
           <w:rFonts w:ascii="Lato" w:eastAsia="Times New Roman" w:hAnsi="Lato" w:cs="Times New Roman"/>
-          <w:color w:val="656565"/>
+          <w:color w:val="FF0000"/>
           <w:shd w:val="clear" w:color="auto" w:fill="FFFFFF"/>
         </w:rPr>
         <w:t>that conditions</w:t>
@@ -31,7 +31,7 @@
       <w:r>
         <w:rPr>
           <w:rFonts w:ascii="Lato" w:eastAsia="Times New Roman" w:hAnsi="Lato" w:cs="Times New Roman"/>
-          <w:color w:val="656565"/>
+          <w:color w:val="FF0000"/>
           <w:shd w:val="clear" w:color="auto" w:fill="FFFFFF"/>
         </w:rPr>
         <w:t xml:space="preserve"> underlying their models, beyond “checking” higher level assumptions in a stale and automatic fashion. </w:t>
@@ -41,7 +41,7 @@
       <w:pPr>
         <w:rPr>
           <w:rFonts w:ascii="Lato" w:eastAsia="Times New Roman" w:hAnsi="Lato" w:cs="Times New Roman"/>
-          <w:color w:val="656565"/>
+          <w:color w:val="FF0000"/>
           <w:shd w:val="clear" w:color="auto" w:fill="FFFFFF"/>
         </w:rPr>
       </w:pPr>
@@ -50,12 +50,13 @@
       <w:pPr>
         <w:rPr>
           <w:rFonts w:ascii="Times New Roman" w:eastAsia="Times New Roman" w:hAnsi="Times New Roman" w:cs="Times New Roman"/>
-        </w:rPr>
-      </w:pPr>
-      <w:r>
-        <w:rPr>
-          <w:rFonts w:ascii="Lato" w:eastAsia="Times New Roman" w:hAnsi="Lato" w:cs="Times New Roman"/>
-          <w:color w:val="656565"/>
+          <w:color w:val="FF0000"/>
+        </w:rPr>
+      </w:pPr>
+      <w:r>
+        <w:rPr>
+          <w:rFonts w:ascii="Lato" w:eastAsia="Times New Roman" w:hAnsi="Lato" w:cs="Times New Roman"/>
+          <w:color w:val="FF0000"/>
           <w:shd w:val="clear" w:color="auto" w:fill="FFFFFF"/>
         </w:rPr>
         <w:t>I had many conversations in very different contexts with scientists about what the average calculated from the data (or mean in a model) could reasonably represent and whether that was really what the scientist was after. </w:t>
@@ -65,23 +66,24 @@
       <w:pPr>
         <w:rPr>
           <w:rFonts w:ascii="Times New Roman" w:eastAsia="Times New Roman" w:hAnsi="Times New Roman" w:cs="Times New Roman"/>
-        </w:rPr>
-      </w:pPr>
-    </w:p>
-    <w:p>
-      <w:pPr>
-        <w:rPr>
-          <w:rFonts w:ascii="Lato" w:eastAsia="Times New Roman" w:hAnsi="Lato" w:cs="Times New Roman"/>
-          <w:color w:val="656565"/>
-          <w:spacing w:val="15"/>
-          <w:sz w:val="23"/>
-          <w:szCs w:val="23"/>
-        </w:rPr>
-      </w:pPr>
-      <w:r>
-        <w:rPr>
-          <w:rFonts w:ascii="Lato" w:eastAsia="Times New Roman" w:hAnsi="Lato" w:cs="Times New Roman"/>
-          <w:color w:val="656565"/>
+          <w:color w:val="FF0000"/>
+        </w:rPr>
+      </w:pPr>
+    </w:p>
+    <w:p>
+      <w:pPr>
+        <w:rPr>
+          <w:rFonts w:ascii="Lato" w:eastAsia="Times New Roman" w:hAnsi="Lato" w:cs="Times New Roman"/>
+          <w:color w:val="FF0000"/>
+          <w:spacing w:val="15"/>
+          <w:sz w:val="23"/>
+          <w:szCs w:val="23"/>
+        </w:rPr>
+      </w:pPr>
+      <w:r>
+        <w:rPr>
+          <w:rFonts w:ascii="Lato" w:eastAsia="Times New Roman" w:hAnsi="Lato" w:cs="Times New Roman"/>
+          <w:color w:val="FF0000"/>
           <w:spacing w:val="15"/>
           <w:sz w:val="23"/>
           <w:szCs w:val="23"/>
@@ -92,7 +94,7 @@
       <w:r>
         <w:rPr>
           <w:rFonts w:ascii="Lato" w:eastAsia="Times New Roman" w:hAnsi="Lato" w:cs="Times New Roman"/>
-          <w:color w:val="656565"/>
+          <w:color w:val="FF0000"/>
           <w:spacing w:val="15"/>
           <w:sz w:val="23"/>
           <w:szCs w:val="23"/>
@@ -103,81 +105,41 @@
       <w:r>
         <w:rPr>
           <w:rFonts w:ascii="Lato" w:eastAsia="Times New Roman" w:hAnsi="Lato" w:cs="Times New Roman"/>
-          <w:color w:val="656565"/>
-          <w:spacing w:val="15"/>
-          <w:sz w:val="23"/>
-          <w:szCs w:val="23"/>
-        </w:rPr>
-        <w:t xml:space="preserve"> is </w:t>
-      </w:r>
-      <w:r>
-        <w:rPr>
-          <w:rFonts w:ascii="Lato" w:eastAsia="Times New Roman" w:hAnsi="Lato" w:cs="Times New Roman"/>
-          <w:color w:val="242424"/>
-          <w:spacing w:val="15"/>
-          <w:sz w:val="23"/>
-          <w:szCs w:val="23"/>
-        </w:rPr>
-        <w:t>aggregate, then analyze</w:t>
-      </w:r>
-      <w:r>
-        <w:rPr>
-          <w:rFonts w:ascii="Lato" w:eastAsia="Times New Roman" w:hAnsi="Lato" w:cs="Times New Roman"/>
-          <w:color w:val="656565"/>
-          <w:spacing w:val="15"/>
-          <w:sz w:val="23"/>
-          <w:szCs w:val="23"/>
-        </w:rPr>
-        <w:t xml:space="preserve">: First, combine many people together and look for patterns in the group. Then, use these group patterns (such as averages and other statistics) to analyze and model </w:t>
+          <w:color w:val="FF0000"/>
+          <w:spacing w:val="15"/>
+          <w:sz w:val="23"/>
+          <w:szCs w:val="23"/>
+        </w:rPr>
+        <w:t xml:space="preserve"> is aggregate, then analyze: First, combine many people together and look for patterns in the group. Then, use these group patterns (such as averages and other statistics) to analyze and model individuals.(21) The science of the individual instead instructs scientists to analyze, then aggregate: First, look for pattern within </w:t>
       </w:r>
       <w:proofErr w:type="gramStart"/>
       <w:r>
         <w:rPr>
           <w:rFonts w:ascii="Lato" w:eastAsia="Times New Roman" w:hAnsi="Lato" w:cs="Times New Roman"/>
-          <w:color w:val="656565"/>
-          <w:spacing w:val="15"/>
-          <w:sz w:val="23"/>
-          <w:szCs w:val="23"/>
-        </w:rPr>
-        <w:t>individuals.(</w:t>
+          <w:color w:val="FF0000"/>
+          <w:spacing w:val="15"/>
+          <w:sz w:val="23"/>
+          <w:szCs w:val="23"/>
+        </w:rPr>
+        <w:t>each individual</w:t>
       </w:r>
       <w:proofErr w:type="gramEnd"/>
       <w:r>
         <w:rPr>
           <w:rFonts w:ascii="Lato" w:eastAsia="Times New Roman" w:hAnsi="Lato" w:cs="Times New Roman"/>
-          <w:color w:val="656565"/>
-          <w:spacing w:val="15"/>
-          <w:sz w:val="23"/>
-          <w:szCs w:val="23"/>
-        </w:rPr>
-        <w:t>21) The science of the individual instead instructs scientists to </w:t>
-      </w:r>
-      <w:r>
-        <w:rPr>
-          <w:rFonts w:ascii="Lato" w:eastAsia="Times New Roman" w:hAnsi="Lato" w:cs="Times New Roman"/>
-          <w:color w:val="242424"/>
-          <w:spacing w:val="15"/>
-          <w:sz w:val="23"/>
-          <w:szCs w:val="23"/>
-        </w:rPr>
-        <w:t>analyze, then aggregate</w:t>
-      </w:r>
-      <w:r>
-        <w:rPr>
-          <w:rFonts w:ascii="Lato" w:eastAsia="Times New Roman" w:hAnsi="Lato" w:cs="Times New Roman"/>
-          <w:color w:val="656565"/>
-          <w:spacing w:val="15"/>
-          <w:sz w:val="23"/>
-          <w:szCs w:val="23"/>
-        </w:rPr>
-        <w:t>: First, look for pattern within each individual. Then, look for ways to combine these individual patterns into collective insight.</w:t>
-      </w:r>
-    </w:p>
-    <w:p>
-      <w:pPr>
-        <w:rPr>
-          <w:rFonts w:ascii="Lato" w:eastAsia="Times New Roman" w:hAnsi="Lato" w:cs="Times New Roman"/>
-          <w:color w:val="222324"/>
+          <w:color w:val="FF0000"/>
+          <w:spacing w:val="15"/>
+          <w:sz w:val="23"/>
+          <w:szCs w:val="23"/>
+        </w:rPr>
+        <w:t>. Then, look for ways to combine these individual patterns into collective insight.</w:t>
+      </w:r>
+    </w:p>
+    <w:p>
+      <w:pPr>
+        <w:rPr>
+          <w:rFonts w:ascii="Lato" w:eastAsia="Times New Roman" w:hAnsi="Lato" w:cs="Times New Roman"/>
+          <w:color w:val="FF0000"/>
           <w:spacing w:val="15"/>
           <w:sz w:val="23"/>
           <w:szCs w:val="23"/>
@@ -187,7 +149,7 @@
       <w:r>
         <w:rPr>
           <w:rFonts w:ascii="Lato" w:eastAsia="Times New Roman" w:hAnsi="Lato" w:cs="Times New Roman"/>
-          <w:color w:val="222324"/>
+          <w:color w:val="FF0000"/>
           <w:spacing w:val="15"/>
           <w:sz w:val="23"/>
           <w:szCs w:val="23"/>
@@ -198,58 +160,18 @@
       <w:r>
         <w:rPr>
           <w:rFonts w:ascii="Lato" w:eastAsia="Times New Roman" w:hAnsi="Lato" w:cs="Times New Roman"/>
-          <w:color w:val="222324"/>
-          <w:spacing w:val="15"/>
-          <w:sz w:val="23"/>
-          <w:szCs w:val="23"/>
-        </w:rPr>
-        <w:t xml:space="preserve"> 69, </w:t>
-      </w:r>
-      <w:r>
-        <w:rPr>
-          <w:rFonts w:ascii="Lato" w:eastAsia="Times New Roman" w:hAnsi="Lato" w:cs="Times New Roman"/>
-          <w:color w:val="242424"/>
-          <w:spacing w:val="15"/>
-          <w:sz w:val="23"/>
-          <w:szCs w:val="23"/>
-        </w:rPr>
-        <w:t>The End of Average</w:t>
-      </w:r>
-      <w:r>
-        <w:rPr>
-          <w:rFonts w:ascii="Lato" w:eastAsia="Times New Roman" w:hAnsi="Lato" w:cs="Times New Roman"/>
-          <w:color w:val="222324"/>
-          <w:spacing w:val="15"/>
-          <w:sz w:val="23"/>
-          <w:szCs w:val="23"/>
-        </w:rPr>
-        <w:t> by Todd Rose, HarperCollins, Reference 21 is given in Notes as Rose et al. </w:t>
-      </w:r>
-      <w:r>
-        <w:rPr>
-          <w:rFonts w:ascii="Lato" w:eastAsia="Times New Roman" w:hAnsi="Lato" w:cs="Times New Roman"/>
-          <w:color w:val="242424"/>
-          <w:spacing w:val="15"/>
-          <w:sz w:val="23"/>
-          <w:szCs w:val="23"/>
-        </w:rPr>
-        <w:t>Science of the Individual</w:t>
-      </w:r>
-      <w:r>
-        <w:rPr>
-          <w:rFonts w:ascii="Lato" w:eastAsia="Times New Roman" w:hAnsi="Lato" w:cs="Times New Roman"/>
-          <w:color w:val="222324"/>
-          <w:spacing w:val="15"/>
-          <w:sz w:val="23"/>
-          <w:szCs w:val="23"/>
-        </w:rPr>
-        <w:t xml:space="preserve">, </w:t>
+          <w:color w:val="FF0000"/>
+          <w:spacing w:val="15"/>
+          <w:sz w:val="23"/>
+          <w:szCs w:val="23"/>
+        </w:rPr>
+        <w:t xml:space="preserve"> 69, The End of Average by Todd Rose, HarperCollins, Reference 21 is given in Notes as Rose et al. Science of the Individual, </w:t>
       </w:r>
       <w:proofErr w:type="spellStart"/>
       <w:r>
         <w:rPr>
           <w:rFonts w:ascii="Lato" w:eastAsia="Times New Roman" w:hAnsi="Lato" w:cs="Times New Roman"/>
-          <w:color w:val="222324"/>
+          <w:color w:val="FF0000"/>
           <w:spacing w:val="15"/>
           <w:sz w:val="23"/>
           <w:szCs w:val="23"/>
@@ -260,7 +182,7 @@
       <w:r>
         <w:rPr>
           <w:rFonts w:ascii="Lato" w:eastAsia="Times New Roman" w:hAnsi="Lato" w:cs="Times New Roman"/>
-          <w:color w:val="222324"/>
+          <w:color w:val="FF0000"/>
           <w:spacing w:val="15"/>
           <w:sz w:val="23"/>
           <w:szCs w:val="23"/>
@@ -272,68 +194,48 @@
       <w:pPr>
         <w:rPr>
           <w:rFonts w:ascii="Lato" w:eastAsia="Times New Roman" w:hAnsi="Lato" w:cs="Times New Roman"/>
-          <w:color w:val="222324"/>
-          <w:spacing w:val="15"/>
-          <w:sz w:val="23"/>
-          <w:szCs w:val="23"/>
-        </w:rPr>
-      </w:pPr>
-    </w:p>
-    <w:p>
-      <w:pPr>
-        <w:rPr>
-          <w:rFonts w:ascii="Lato" w:eastAsia="Times New Roman" w:hAnsi="Lato" w:cs="Times New Roman"/>
-          <w:color w:val="656565"/>
-          <w:spacing w:val="15"/>
-          <w:sz w:val="23"/>
-          <w:szCs w:val="23"/>
-        </w:rPr>
-      </w:pPr>
-      <w:r>
-        <w:rPr>
-          <w:rFonts w:ascii="Lato" w:eastAsia="Times New Roman" w:hAnsi="Lato" w:cs="Times New Roman"/>
-          <w:color w:val="656565"/>
-          <w:spacing w:val="15"/>
-          <w:sz w:val="23"/>
-          <w:szCs w:val="23"/>
-        </w:rPr>
-        <w:t>If you could not use averages to evaluate, model, and select individuals, well then … what </w:t>
-      </w:r>
-      <w:r>
-        <w:rPr>
-          <w:rFonts w:ascii="Lato" w:eastAsia="Times New Roman" w:hAnsi="Lato" w:cs="Times New Roman"/>
-          <w:color w:val="242424"/>
-          <w:spacing w:val="15"/>
-          <w:sz w:val="23"/>
-          <w:szCs w:val="23"/>
-        </w:rPr>
-        <w:t>could</w:t>
-      </w:r>
-      <w:r>
-        <w:rPr>
-          <w:rFonts w:ascii="Lato" w:eastAsia="Times New Roman" w:hAnsi="Lato" w:cs="Times New Roman"/>
-          <w:color w:val="656565"/>
-          <w:spacing w:val="15"/>
-          <w:sz w:val="23"/>
-          <w:szCs w:val="23"/>
-        </w:rPr>
-        <w:t> you use?</w:t>
-      </w:r>
-    </w:p>
-    <w:p>
-      <w:pPr>
-        <w:rPr>
-          <w:rFonts w:ascii="Lato" w:eastAsia="Times New Roman" w:hAnsi="Lato" w:cs="Times New Roman"/>
-          <w:color w:val="656565"/>
-          <w:spacing w:val="15"/>
-          <w:sz w:val="23"/>
-          <w:szCs w:val="23"/>
-        </w:rPr>
-      </w:pPr>
-      <w:r>
-        <w:rPr>
-          <w:rFonts w:ascii="Lato" w:eastAsia="Times New Roman" w:hAnsi="Lato" w:cs="Times New Roman"/>
-          <w:color w:val="656565"/>
+          <w:color w:val="FF0000"/>
+          <w:spacing w:val="15"/>
+          <w:sz w:val="23"/>
+          <w:szCs w:val="23"/>
+        </w:rPr>
+      </w:pPr>
+    </w:p>
+    <w:p>
+      <w:pPr>
+        <w:rPr>
+          <w:rFonts w:ascii="Lato" w:eastAsia="Times New Roman" w:hAnsi="Lato" w:cs="Times New Roman"/>
+          <w:color w:val="FF0000"/>
+          <w:spacing w:val="15"/>
+          <w:sz w:val="23"/>
+          <w:szCs w:val="23"/>
+        </w:rPr>
+      </w:pPr>
+      <w:r>
+        <w:rPr>
+          <w:rFonts w:ascii="Lato" w:eastAsia="Times New Roman" w:hAnsi="Lato" w:cs="Times New Roman"/>
+          <w:color w:val="FF0000"/>
+          <w:spacing w:val="15"/>
+          <w:sz w:val="23"/>
+          <w:szCs w:val="23"/>
+        </w:rPr>
+        <w:t>If you could not use averages to evaluate, model, and select individuals, well then … what could you use?</w:t>
+      </w:r>
+    </w:p>
+    <w:p>
+      <w:pPr>
+        <w:rPr>
+          <w:rFonts w:ascii="Lato" w:eastAsia="Times New Roman" w:hAnsi="Lato" w:cs="Times New Roman"/>
+          <w:color w:val="FF0000"/>
+          <w:spacing w:val="15"/>
+          <w:sz w:val="23"/>
+          <w:szCs w:val="23"/>
+        </w:rPr>
+      </w:pPr>
+      <w:r>
+        <w:rPr>
+          <w:rFonts w:ascii="Lato" w:eastAsia="Times New Roman" w:hAnsi="Lato" w:cs="Times New Roman"/>
+          <w:color w:val="FF0000"/>
           <w:spacing w:val="15"/>
           <w:sz w:val="23"/>
           <w:szCs w:val="23"/>
@@ -344,7 +246,7 @@
       <w:r>
         <w:rPr>
           <w:rFonts w:ascii="Lato" w:eastAsia="Times New Roman" w:hAnsi="Lato" w:cs="Times New Roman"/>
-          <w:color w:val="656565"/>
+          <w:color w:val="FF0000"/>
           <w:spacing w:val="15"/>
           <w:sz w:val="23"/>
           <w:szCs w:val="23"/>
@@ -355,7 +257,7 @@
       <w:r>
         <w:rPr>
           <w:rFonts w:ascii="Lato" w:eastAsia="Times New Roman" w:hAnsi="Lato" w:cs="Times New Roman"/>
-          <w:color w:val="656565"/>
+          <w:color w:val="FF0000"/>
           <w:spacing w:val="15"/>
           <w:sz w:val="23"/>
           <w:szCs w:val="23"/>
@@ -367,7 +269,7 @@
       <w:pPr>
         <w:rPr>
           <w:rFonts w:ascii="Lato" w:eastAsia="Times New Roman" w:hAnsi="Lato" w:cs="Times New Roman"/>
-          <w:color w:val="222324"/>
+          <w:color w:val="FF0000"/>
           <w:spacing w:val="15"/>
           <w:sz w:val="23"/>
           <w:szCs w:val="23"/>
@@ -377,7 +279,7 @@
       <w:r>
         <w:rPr>
           <w:rFonts w:ascii="Lato" w:eastAsia="Times New Roman" w:hAnsi="Lato" w:cs="Times New Roman"/>
-          <w:color w:val="222324"/>
+          <w:color w:val="FF0000"/>
           <w:spacing w:val="15"/>
           <w:sz w:val="23"/>
           <w:szCs w:val="23"/>
@@ -388,38 +290,18 @@
       <w:r>
         <w:rPr>
           <w:rFonts w:ascii="Lato" w:eastAsia="Times New Roman" w:hAnsi="Lato" w:cs="Times New Roman"/>
-          <w:color w:val="222324"/>
-          <w:spacing w:val="15"/>
-          <w:sz w:val="23"/>
-          <w:szCs w:val="23"/>
-        </w:rPr>
-        <w:t xml:space="preserve"> 66 </w:t>
-      </w:r>
-      <w:r>
-        <w:rPr>
-          <w:rFonts w:ascii="Lato" w:eastAsia="Times New Roman" w:hAnsi="Lato" w:cs="Times New Roman"/>
-          <w:color w:val="242424"/>
-          <w:spacing w:val="15"/>
-          <w:sz w:val="23"/>
-          <w:szCs w:val="23"/>
-        </w:rPr>
-        <w:t>The End of Average</w:t>
-      </w:r>
-      <w:r>
-        <w:rPr>
-          <w:rFonts w:ascii="Lato" w:eastAsia="Times New Roman" w:hAnsi="Lato" w:cs="Times New Roman"/>
-          <w:color w:val="222324"/>
-          <w:spacing w:val="15"/>
-          <w:sz w:val="23"/>
-          <w:szCs w:val="23"/>
-        </w:rPr>
-        <w:t> by Todd Rose, HarperCollins. Reference 16 is given in Notes as “</w:t>
+          <w:color w:val="FF0000"/>
+          <w:spacing w:val="15"/>
+          <w:sz w:val="23"/>
+          <w:szCs w:val="23"/>
+        </w:rPr>
+        <w:t xml:space="preserve"> 66 The End of Average by Todd Rose, HarperCollins. Reference 16 is given in Notes as “</w:t>
       </w:r>
       <w:proofErr w:type="spellStart"/>
       <w:r>
         <w:rPr>
           <w:rFonts w:ascii="Lato" w:eastAsia="Times New Roman" w:hAnsi="Lato" w:cs="Times New Roman"/>
-          <w:color w:val="222324"/>
+          <w:color w:val="FF0000"/>
           <w:spacing w:val="15"/>
           <w:sz w:val="23"/>
           <w:szCs w:val="23"/>
@@ -430,7 +312,7 @@
       <w:r>
         <w:rPr>
           <w:rFonts w:ascii="Lato" w:eastAsia="Times New Roman" w:hAnsi="Lato" w:cs="Times New Roman"/>
-          <w:color w:val="222324"/>
+          <w:color w:val="FF0000"/>
           <w:spacing w:val="15"/>
           <w:sz w:val="23"/>
           <w:szCs w:val="23"/>
@@ -442,7 +324,7 @@
       <w:pPr>
         <w:rPr>
           <w:rFonts w:ascii="Lato" w:eastAsia="Times New Roman" w:hAnsi="Lato" w:cs="Times New Roman"/>
-          <w:color w:val="222324"/>
+          <w:color w:val="FF0000"/>
           <w:spacing w:val="15"/>
           <w:sz w:val="23"/>
           <w:szCs w:val="23"/>
@@ -453,12 +335,13 @@
       <w:pPr>
         <w:rPr>
           <w:rFonts w:ascii="Times New Roman" w:eastAsia="Times New Roman" w:hAnsi="Times New Roman" w:cs="Times New Roman"/>
-        </w:rPr>
-      </w:pPr>
-      <w:r>
-        <w:rPr>
-          <w:rFonts w:ascii="Lato" w:eastAsia="Times New Roman" w:hAnsi="Lato" w:cs="Times New Roman"/>
-          <w:color w:val="656565"/>
+          <w:color w:val="FF0000"/>
+        </w:rPr>
+      </w:pPr>
+      <w:r>
+        <w:rPr>
+          <w:rFonts w:ascii="Lato" w:eastAsia="Times New Roman" w:hAnsi="Lato" w:cs="Times New Roman"/>
+          <w:color w:val="FF0000"/>
           <w:shd w:val="clear" w:color="auto" w:fill="FFFFFF"/>
         </w:rPr>
         <w:t>The above quote is consistent with my experiences. Methods based on averages are available, easy, convenient, and take little creativity — and they are expected in our scientific culture. </w:t>
@@ -468,7 +351,7 @@
           <w:rFonts w:ascii="Lato" w:eastAsia="Times New Roman" w:hAnsi="Lato" w:cs="Times New Roman"/>
           <w:b/>
           <w:bCs/>
-          <w:color w:val="656565"/>
+          <w:color w:val="FF0000"/>
           <w:shd w:val="clear" w:color="auto" w:fill="FFFFFF"/>
         </w:rPr>
         <w:t>Justification for using averages is simply not demanded — though justification for use of anything but averages is incredibly difficult to sell.</w:t>

</xml_diff>